<commit_message>
made changes to the ms file
</commit_message>
<xml_diff>
--- a/fields in tech.docx
+++ b/fields in tech.docx
@@ -43,7 +43,7 @@
           <w:sz w:val="26"/>
           <w:szCs w:val="26"/>
         </w:rPr>
-        <w:t>Information security analyst</w:t>
+        <w:t>Information security analysis</w:t>
       </w:r>
     </w:p>
     <w:p>
@@ -65,7 +65,7 @@
           <w:sz w:val="26"/>
           <w:szCs w:val="26"/>
         </w:rPr>
-        <w:t>Computer system analyst</w:t>
+        <w:t>Computer system analysis</w:t>
       </w:r>
     </w:p>
     <w:p>
@@ -87,7 +87,7 @@
           <w:sz w:val="26"/>
           <w:szCs w:val="26"/>
         </w:rPr>
-        <w:t>Software developer</w:t>
+        <w:t>Software development</w:t>
       </w:r>
     </w:p>
     <w:p>
@@ -109,7 +109,7 @@
           <w:sz w:val="26"/>
           <w:szCs w:val="26"/>
         </w:rPr>
-        <w:t>Data scientist</w:t>
+        <w:t>Data science</w:t>
       </w:r>
     </w:p>
     <w:p>
@@ -131,7 +131,7 @@
           <w:sz w:val="26"/>
           <w:szCs w:val="26"/>
         </w:rPr>
-        <w:t>Computer research scientist</w:t>
+        <w:t>Computer research science</w:t>
       </w:r>
     </w:p>
     <w:p>
@@ -153,7 +153,7 @@
           <w:sz w:val="26"/>
           <w:szCs w:val="26"/>
         </w:rPr>
-        <w:t>Web developer</w:t>
+        <w:t>Web development</w:t>
       </w:r>
     </w:p>
     <w:p>
@@ -175,7 +175,15 @@
           <w:sz w:val="26"/>
           <w:szCs w:val="26"/>
         </w:rPr>
-        <w:t>Network and systems administrator</w:t>
+        <w:t>N</w:t>
+      </w:r>
+      <w:r>
+        <w:rPr>
+          <w:rFonts w:ascii="Times New Roman" w:hAnsi="Times New Roman" w:cs="Times New Roman"/>
+          <w:sz w:val="26"/>
+          <w:szCs w:val="26"/>
+        </w:rPr>
+        <w:t>etwork and systems administration</w:t>
       </w:r>
     </w:p>
     <w:p>
@@ -197,7 +205,7 @@
           <w:sz w:val="26"/>
           <w:szCs w:val="26"/>
         </w:rPr>
-        <w:t>Information technology manager</w:t>
+        <w:t>Information technology management</w:t>
       </w:r>
     </w:p>
     <w:p>
@@ -221,6 +229,14 @@
         </w:rPr>
         <w:t>Sales engineer</w:t>
       </w:r>
+      <w:r>
+        <w:rPr>
+          <w:rFonts w:ascii="Times New Roman" w:hAnsi="Times New Roman" w:cs="Times New Roman"/>
+          <w:sz w:val="26"/>
+          <w:szCs w:val="26"/>
+        </w:rPr>
+        <w:t>ing</w:t>
+      </w:r>
     </w:p>
     <w:p>
       <w:pPr>
@@ -241,12 +257,20 @@
           <w:sz w:val="26"/>
           <w:szCs w:val="26"/>
         </w:rPr>
-        <w:t>Computer support specialists</w:t>
-      </w:r>
-    </w:p>
-    <w:p>
-      <w:pPr>
-        <w:pStyle w:val="ListParagraph"/>
+        <w:t xml:space="preserve">Computer support </w:t>
+      </w:r>
+      <w:r>
+        <w:rPr>
+          <w:rFonts w:ascii="Times New Roman" w:hAnsi="Times New Roman" w:cs="Times New Roman"/>
+          <w:sz w:val="26"/>
+          <w:szCs w:val="26"/>
+        </w:rPr>
+        <w:t>specialists</w:t>
+      </w:r>
+    </w:p>
+    <w:p>
+      <w:pPr>
+        <w:ind w:left="360"/>
         <w:rPr>
           <w:rFonts w:ascii="Times New Roman" w:hAnsi="Times New Roman" w:cs="Times New Roman"/>
           <w:sz w:val="26"/>
@@ -255,6 +279,16 @@
       </w:pPr>
       <w:bookmarkStart w:id="0" w:name="_GoBack"/>
       <w:bookmarkEnd w:id="0"/>
+    </w:p>
+    <w:p>
+      <w:pPr>
+        <w:pStyle w:val="ListParagraph"/>
+        <w:rPr>
+          <w:rFonts w:ascii="Times New Roman" w:hAnsi="Times New Roman" w:cs="Times New Roman"/>
+          <w:sz w:val="26"/>
+          <w:szCs w:val="26"/>
+        </w:rPr>
+      </w:pPr>
     </w:p>
     <w:sectPr>
       <w:pgSz w:w="12240" w:h="15840"/>

</xml_diff>